<commit_message>
Estudos de c++ inicio
</commit_message>
<xml_diff>
--- a/HTML5 e CSS3/CSS3/Anotações.docx
+++ b/HTML5 e CSS3/CSS3/Anotações.docx
@@ -69,11 +69,33 @@
           <w:lang w:val="en-US"/>
         </w:rPr>
       </w:pPr>
-      <w:r>
-        <w:rPr>
-          <w:lang w:val="en-US"/>
-        </w:rPr>
-        <w:t>Degradê em CSS3</w:t>
+      <w:proofErr w:type="spellStart"/>
+      <w:r>
+        <w:rPr>
+          <w:lang w:val="en-US"/>
+        </w:rPr>
+        <w:t>Degradê</w:t>
+      </w:r>
+      <w:proofErr w:type="spellEnd"/>
+      <w:r>
+        <w:rPr>
+          <w:lang w:val="en-US"/>
+        </w:rPr>
+        <w:t xml:space="preserve"> </w:t>
+      </w:r>
+      <w:proofErr w:type="spellStart"/>
+      <w:r>
+        <w:rPr>
+          <w:lang w:val="en-US"/>
+        </w:rPr>
+        <w:t>em</w:t>
+      </w:r>
+      <w:proofErr w:type="spellEnd"/>
+      <w:r>
+        <w:rPr>
+          <w:lang w:val="en-US"/>
+        </w:rPr>
+        <w:t xml:space="preserve"> CSS3</w:t>
       </w:r>
     </w:p>
     <w:p>
@@ -283,6 +305,7 @@
           <w:lang w:val="en-US" w:eastAsia="pt-BR"/>
         </w:rPr>
       </w:pPr>
+      <w:proofErr w:type="spellStart"/>
       <w:r>
         <w:rPr>
           <w:rFonts w:ascii="Consolas" w:eastAsia="Times New Roman" w:hAnsi="Consolas" w:cs="Times New Roman"/>
@@ -293,6 +316,7 @@
         </w:rPr>
         <w:t>ou</w:t>
       </w:r>
+      <w:proofErr w:type="spellEnd"/>
     </w:p>
     <w:p>
       <w:pPr>
@@ -495,8 +519,21 @@
         <w:t>para baixo é top e</w:t>
       </w:r>
       <w:r>
-        <w:t xml:space="preserve"> para baixo é to bottom</w:t>
-      </w:r>
+        <w:t xml:space="preserve"> para baixo é </w:t>
+      </w:r>
+      <w:proofErr w:type="spellStart"/>
+      <w:r>
+        <w:t>to</w:t>
+      </w:r>
+      <w:proofErr w:type="spellEnd"/>
+      <w:r>
+        <w:t xml:space="preserve"> </w:t>
+      </w:r>
+      <w:proofErr w:type="spellStart"/>
+      <w:r>
+        <w:t>bottom</w:t>
+      </w:r>
+      <w:proofErr w:type="spellEnd"/>
     </w:p>
     <w:p>
       <w:pPr>
@@ -525,7 +562,15 @@
         <w:t>tes</w:t>
       </w:r>
       <w:r>
-        <w:t xml:space="preserve"> são famílias de fontes que combinam caso o navegador não seja capaz de executá-la, exp:</w:t>
+        <w:t xml:space="preserve"> são famílias de fontes que combinam caso o navegador não seja capaz de executá-la, </w:t>
+      </w:r>
+      <w:proofErr w:type="spellStart"/>
+      <w:r>
+        <w:t>exp</w:t>
+      </w:r>
+      <w:proofErr w:type="spellEnd"/>
+      <w:r>
+        <w:t>:</w:t>
       </w:r>
     </w:p>
     <w:p>
@@ -541,7 +586,21 @@
         <w:rPr>
           <w:lang w:val="en-US"/>
         </w:rPr>
-        <w:t>Font-family: arial, helvética, s</w:t>
+        <w:t xml:space="preserve">Font-family: arial, </w:t>
+      </w:r>
+      <w:proofErr w:type="spellStart"/>
+      <w:r>
+        <w:rPr>
+          <w:lang w:val="en-US"/>
+        </w:rPr>
+        <w:t>helvética</w:t>
+      </w:r>
+      <w:proofErr w:type="spellEnd"/>
+      <w:r>
+        <w:rPr>
+          <w:lang w:val="en-US"/>
+        </w:rPr>
+        <w:t>, s</w:t>
       </w:r>
       <w:r>
         <w:rPr>
@@ -570,8 +629,13 @@
       </w:r>
     </w:p>
     <w:p>
-      <w:r>
-        <w:t>Font-size: ;</w:t>
+      <w:proofErr w:type="spellStart"/>
+      <w:r>
+        <w:t>Font-size</w:t>
+      </w:r>
+      <w:proofErr w:type="spellEnd"/>
+      <w:r>
+        <w:t>: ;</w:t>
       </w:r>
     </w:p>
     <w:p>
@@ -584,12 +648,28 @@
     </w:p>
     <w:p>
       <w:r>
-        <w:t>Cm (centimetros): O tamanho de tela é relativo por isso Cuidado!</w:t>
-      </w:r>
-    </w:p>
-    <w:p>
-      <w:r>
-        <w:t>Mm (milimetros): O tamanho de tela é relativo por isso Cuidado!</w:t>
+        <w:t>Cm (</w:t>
+      </w:r>
+      <w:proofErr w:type="spellStart"/>
+      <w:r>
+        <w:t>centimetros</w:t>
+      </w:r>
+      <w:proofErr w:type="spellEnd"/>
+      <w:r>
+        <w:t>): O tamanho de tela é relativo por isso Cuidado!</w:t>
+      </w:r>
+    </w:p>
+    <w:p>
+      <w:r>
+        <w:t>Mm (</w:t>
+      </w:r>
+      <w:proofErr w:type="spellStart"/>
+      <w:r>
+        <w:t>milimetros</w:t>
+      </w:r>
+      <w:proofErr w:type="spellEnd"/>
+      <w:r>
+        <w:t>): O tamanho de tela é relativo por isso Cuidado!</w:t>
       </w:r>
     </w:p>
     <w:p>
@@ -598,25 +678,40 @@
       </w:r>
     </w:p>
     <w:p>
-      <w:r>
-        <w:t xml:space="preserve">Px (pixels): </w:t>
+      <w:proofErr w:type="spellStart"/>
+      <w:r>
+        <w:t>Px</w:t>
+      </w:r>
+      <w:proofErr w:type="spellEnd"/>
+      <w:r>
+        <w:t xml:space="preserve"> (pixels): </w:t>
       </w:r>
       <w:r>
         <w:t>O tipo de pixels pode ser relativo ao tipo do monitor (a monitores que veem 1 pixel como ¼ de pixel)</w:t>
       </w:r>
     </w:p>
     <w:p>
+      <w:proofErr w:type="spellStart"/>
       <w:r>
         <w:lastRenderedPageBreak/>
-        <w:t>Pt (ponto): São tamanh</w:t>
+        <w:t>Pt</w:t>
+      </w:r>
+      <w:proofErr w:type="spellEnd"/>
+      <w:r>
+        <w:t xml:space="preserve"> (ponto): São tamanh</w:t>
       </w:r>
       <w:r>
         <w:t>os de tipografia referentes ao papel (recomendável a não usar!)</w:t>
       </w:r>
     </w:p>
     <w:p>
-      <w:r>
-        <w:t>Pc (p</w:t>
+      <w:proofErr w:type="spellStart"/>
+      <w:r>
+        <w:t>Pc</w:t>
+      </w:r>
+      <w:proofErr w:type="spellEnd"/>
+      <w:r>
+        <w:t xml:space="preserve"> (p</w:t>
       </w:r>
       <w:r>
         <w:t>a</w:t>
@@ -643,8 +738,13 @@
       </w:r>
     </w:p>
     <w:p>
-      <w:r>
-        <w:t>Ex (referente ao tamanho do x):</w:t>
+      <w:proofErr w:type="spellStart"/>
+      <w:r>
+        <w:t>Ex</w:t>
+      </w:r>
+      <w:proofErr w:type="spellEnd"/>
+      <w:r>
+        <w:t xml:space="preserve"> (referente ao tamanho do x):</w:t>
       </w:r>
     </w:p>
     <w:p>
@@ -658,24 +758,68 @@
           <w:lang w:val="en-US"/>
         </w:rPr>
       </w:pPr>
-      <w:r>
-        <w:rPr>
-          <w:lang w:val="en-US"/>
-        </w:rPr>
-        <w:t>Vw (view width): tamanho da view port</w:t>
-      </w:r>
-    </w:p>
-    <w:p>
-      <w:pPr>
-        <w:rPr>
-          <w:lang w:val="en-US"/>
-        </w:rPr>
-      </w:pPr>
-      <w:r>
-        <w:rPr>
-          <w:lang w:val="en-US"/>
-        </w:rPr>
-        <w:t>Vh (view height): altura da view port</w:t>
+      <w:proofErr w:type="spellStart"/>
+      <w:r>
+        <w:rPr>
+          <w:lang w:val="en-US"/>
+        </w:rPr>
+        <w:t>Vw</w:t>
+      </w:r>
+      <w:proofErr w:type="spellEnd"/>
+      <w:r>
+        <w:rPr>
+          <w:lang w:val="en-US"/>
+        </w:rPr>
+        <w:t xml:space="preserve"> (view width): </w:t>
+      </w:r>
+      <w:proofErr w:type="spellStart"/>
+      <w:r>
+        <w:rPr>
+          <w:lang w:val="en-US"/>
+        </w:rPr>
+        <w:t>tamanho</w:t>
+      </w:r>
+      <w:proofErr w:type="spellEnd"/>
+      <w:r>
+        <w:rPr>
+          <w:lang w:val="en-US"/>
+        </w:rPr>
+        <w:t xml:space="preserve"> da view port</w:t>
+      </w:r>
+    </w:p>
+    <w:p>
+      <w:pPr>
+        <w:rPr>
+          <w:lang w:val="en-US"/>
+        </w:rPr>
+      </w:pPr>
+      <w:proofErr w:type="spellStart"/>
+      <w:r>
+        <w:rPr>
+          <w:lang w:val="en-US"/>
+        </w:rPr>
+        <w:t>Vh</w:t>
+      </w:r>
+      <w:proofErr w:type="spellEnd"/>
+      <w:r>
+        <w:rPr>
+          <w:lang w:val="en-US"/>
+        </w:rPr>
+        <w:t xml:space="preserve"> (view height): </w:t>
+      </w:r>
+      <w:proofErr w:type="spellStart"/>
+      <w:r>
+        <w:rPr>
+          <w:lang w:val="en-US"/>
+        </w:rPr>
+        <w:t>altura</w:t>
+      </w:r>
+      <w:proofErr w:type="spellEnd"/>
+      <w:r>
+        <w:rPr>
+          <w:lang w:val="en-US"/>
+        </w:rPr>
+        <w:t xml:space="preserve"> da view port</w:t>
       </w:r>
     </w:p>
     <w:p>
@@ -688,7 +832,15 @@
         <w:t>As recomendas pela W3C s</w:t>
       </w:r>
       <w:r>
-        <w:t>ão: ‘px’ e ‘em’</w:t>
+        <w:t>ão: ‘</w:t>
+      </w:r>
+      <w:proofErr w:type="spellStart"/>
+      <w:r>
+        <w:t>px</w:t>
+      </w:r>
+      <w:proofErr w:type="spellEnd"/>
+      <w:r>
+        <w:t>’ e ‘em’</w:t>
       </w:r>
     </w:p>
     <w:p>
@@ -696,8 +848,21 @@
         <w:pStyle w:val="Ttulo1"/>
       </w:pPr>
       <w:r>
-        <w:t>Peso, estilo e shorthand font</w:t>
-      </w:r>
+        <w:t xml:space="preserve">Peso, estilo e </w:t>
+      </w:r>
+      <w:proofErr w:type="spellStart"/>
+      <w:r>
+        <w:t>shorthand</w:t>
+      </w:r>
+      <w:proofErr w:type="spellEnd"/>
+      <w:r>
+        <w:t xml:space="preserve"> </w:t>
+      </w:r>
+      <w:proofErr w:type="spellStart"/>
+      <w:r>
+        <w:t>font</w:t>
+      </w:r>
+      <w:proofErr w:type="spellEnd"/>
     </w:p>
     <w:p>
       <w:pPr>
@@ -726,45 +891,100 @@
           <w:lang w:val="en-US"/>
         </w:rPr>
       </w:pPr>
-      <w:r>
-        <w:rPr>
-          <w:lang w:val="en-US"/>
-        </w:rPr>
-        <w:t>Witdth: largura</w:t>
-      </w:r>
-    </w:p>
-    <w:p>
-      <w:pPr>
-        <w:rPr>
-          <w:lang w:val="en-US"/>
-        </w:rPr>
-      </w:pPr>
-      <w:r>
-        <w:rPr>
-          <w:lang w:val="en-US"/>
-        </w:rPr>
-        <w:t>Height: altura</w:t>
-      </w:r>
-    </w:p>
-    <w:p>
-      <w:pPr>
-        <w:rPr>
-          <w:lang w:val="en-US"/>
-        </w:rPr>
-      </w:pPr>
-    </w:p>
-    <w:p>
-      <w:r>
-        <w:t>Weight: lighter, normal, bold</w:t>
-      </w:r>
+      <w:proofErr w:type="spellStart"/>
+      <w:r>
+        <w:rPr>
+          <w:lang w:val="en-US"/>
+        </w:rPr>
+        <w:t>Witdth</w:t>
+      </w:r>
+      <w:proofErr w:type="spellEnd"/>
+      <w:r>
+        <w:rPr>
+          <w:lang w:val="en-US"/>
+        </w:rPr>
+        <w:t xml:space="preserve">: </w:t>
+      </w:r>
+      <w:proofErr w:type="spellStart"/>
+      <w:r>
+        <w:rPr>
+          <w:lang w:val="en-US"/>
+        </w:rPr>
+        <w:t>largura</w:t>
+      </w:r>
+      <w:proofErr w:type="spellEnd"/>
+    </w:p>
+    <w:p>
+      <w:pPr>
+        <w:rPr>
+          <w:lang w:val="en-US"/>
+        </w:rPr>
+      </w:pPr>
+      <w:r>
+        <w:rPr>
+          <w:lang w:val="en-US"/>
+        </w:rPr>
+        <w:t xml:space="preserve">Height: </w:t>
+      </w:r>
+      <w:proofErr w:type="spellStart"/>
+      <w:r>
+        <w:rPr>
+          <w:lang w:val="en-US"/>
+        </w:rPr>
+        <w:t>altura</w:t>
+      </w:r>
+      <w:proofErr w:type="spellEnd"/>
+    </w:p>
+    <w:p>
+      <w:pPr>
+        <w:rPr>
+          <w:lang w:val="en-US"/>
+        </w:rPr>
+      </w:pPr>
+    </w:p>
+    <w:p>
+      <w:proofErr w:type="spellStart"/>
+      <w:r>
+        <w:t>Weight</w:t>
+      </w:r>
+      <w:proofErr w:type="spellEnd"/>
+      <w:r>
+        <w:t xml:space="preserve">: </w:t>
+      </w:r>
+      <w:proofErr w:type="spellStart"/>
+      <w:r>
+        <w:t>lighter</w:t>
+      </w:r>
+      <w:proofErr w:type="spellEnd"/>
+      <w:r>
+        <w:t xml:space="preserve">, normal, </w:t>
+      </w:r>
+      <w:proofErr w:type="spellStart"/>
+      <w:r>
+        <w:t>bold</w:t>
+      </w:r>
+      <w:proofErr w:type="spellEnd"/>
       <w:r>
         <w:t>,</w:t>
       </w:r>
       <w:r>
-        <w:t xml:space="preserve"> bolder</w:t>
-      </w:r>
-      <w:r>
-        <w:t xml:space="preserve"> e numeric que vai de 100 a</w:t>
+        <w:t xml:space="preserve"> </w:t>
+      </w:r>
+      <w:proofErr w:type="spellStart"/>
+      <w:r>
+        <w:t>bolder</w:t>
+      </w:r>
+      <w:proofErr w:type="spellEnd"/>
+      <w:r>
+        <w:t xml:space="preserve"> e </w:t>
+      </w:r>
+      <w:proofErr w:type="spellStart"/>
+      <w:r>
+        <w:t>numeric</w:t>
+      </w:r>
+      <w:proofErr w:type="spellEnd"/>
+      <w:r>
+        <w:t xml:space="preserve"> que vai de 100 a</w:t>
       </w:r>
       <w:r>
         <w:t xml:space="preserve"> 900. Nem todas as fontes tem todas estas predefinições.</w:t>
@@ -783,8 +1003,13 @@
       <w:r>
         <w:t xml:space="preserve">Você pode manipular os estilos de fontes com o peso. </w:t>
       </w:r>
-      <w:r>
-        <w:t>Font-style:</w:t>
+      <w:proofErr w:type="spellStart"/>
+      <w:r>
+        <w:t>Font-style</w:t>
+      </w:r>
+      <w:proofErr w:type="spellEnd"/>
+      <w:r>
+        <w:t>:</w:t>
       </w:r>
       <w:r>
         <w:t xml:space="preserve"> itálicos</w:t>
@@ -794,8 +1019,29 @@
       </w:r>
     </w:p>
     <w:p>
-      <w:r>
-        <w:t>Text- decoration: underline; para um texto sublinha</w:t>
+      <w:proofErr w:type="spellStart"/>
+      <w:r>
+        <w:t>Text</w:t>
+      </w:r>
+      <w:proofErr w:type="spellEnd"/>
+      <w:r>
+        <w:t xml:space="preserve">- </w:t>
+      </w:r>
+      <w:proofErr w:type="spellStart"/>
+      <w:r>
+        <w:t>decoration</w:t>
+      </w:r>
+      <w:proofErr w:type="spellEnd"/>
+      <w:r>
+        <w:t xml:space="preserve">: </w:t>
+      </w:r>
+      <w:proofErr w:type="spellStart"/>
+      <w:r>
+        <w:t>underline</w:t>
+      </w:r>
+      <w:proofErr w:type="spellEnd"/>
+      <w:r>
+        <w:t>; para um texto sublinha</w:t>
       </w:r>
       <w:r>
         <w:t>do</w:t>
@@ -806,9 +1052,11 @@
       <w:pPr>
         <w:pStyle w:val="Ttulo2"/>
       </w:pPr>
+      <w:proofErr w:type="spellStart"/>
       <w:r>
         <w:t>Shorthand</w:t>
       </w:r>
+      <w:proofErr w:type="spellEnd"/>
     </w:p>
     <w:p>
       <w:r>
@@ -818,7 +1066,15 @@
         <w:t xml:space="preserve"> propriedade</w:t>
       </w:r>
       <w:r>
-        <w:t xml:space="preserve"> shorthand serve para te da</w:t>
+        <w:t xml:space="preserve"> </w:t>
+      </w:r>
+      <w:proofErr w:type="spellStart"/>
+      <w:r>
+        <w:t>shorthand</w:t>
+      </w:r>
+      <w:proofErr w:type="spellEnd"/>
+      <w:r>
+        <w:t xml:space="preserve"> serve para te da</w:t>
       </w:r>
       <w:r>
         <w:t>r uma “mãozinha” para condensar as configurações da fonte com a ordem de:</w:t>
@@ -934,49 +1190,127 @@
         <w:rPr>
           <w:lang w:val="en-US" w:eastAsia="pt-BR"/>
         </w:rPr>
-        <w:t>- opentype (otf)</w:t>
-      </w:r>
-    </w:p>
-    <w:p>
-      <w:pPr>
-        <w:rPr>
-          <w:color w:val="6688CC"/>
-          <w:lang w:val="en-US" w:eastAsia="pt-BR"/>
-        </w:rPr>
-      </w:pPr>
-      <w:r>
-        <w:rPr>
-          <w:lang w:val="en-US" w:eastAsia="pt-BR"/>
-        </w:rPr>
-        <w:t>            - truetype (ttf)</w:t>
-      </w:r>
-    </w:p>
-    <w:p>
-      <w:pPr>
-        <w:rPr>
-          <w:color w:val="6688CC"/>
-          <w:lang w:val="en-US" w:eastAsia="pt-BR"/>
-        </w:rPr>
-      </w:pPr>
-      <w:r>
-        <w:rPr>
-          <w:lang w:val="en-US" w:eastAsia="pt-BR"/>
-        </w:rPr>
-        <w:t>            - embeded-opentype</w:t>
-      </w:r>
-    </w:p>
-    <w:p>
-      <w:pPr>
-        <w:rPr>
-          <w:color w:val="6688CC"/>
-          <w:lang w:val="en-US" w:eastAsia="pt-BR"/>
-        </w:rPr>
-      </w:pPr>
-      <w:r>
-        <w:rPr>
-          <w:lang w:val="en-US" w:eastAsia="pt-BR"/>
-        </w:rPr>
-        <w:t>            - truetype-aat (Apple Advanced Typography)</w:t>
+        <w:t>- </w:t>
+      </w:r>
+      <w:proofErr w:type="spellStart"/>
+      <w:r>
+        <w:rPr>
+          <w:lang w:val="en-US" w:eastAsia="pt-BR"/>
+        </w:rPr>
+        <w:t>opentype</w:t>
+      </w:r>
+      <w:proofErr w:type="spellEnd"/>
+      <w:r>
+        <w:rPr>
+          <w:lang w:val="en-US" w:eastAsia="pt-BR"/>
+        </w:rPr>
+        <w:t> (</w:t>
+      </w:r>
+      <w:proofErr w:type="spellStart"/>
+      <w:r>
+        <w:rPr>
+          <w:lang w:val="en-US" w:eastAsia="pt-BR"/>
+        </w:rPr>
+        <w:t>otf</w:t>
+      </w:r>
+      <w:proofErr w:type="spellEnd"/>
+      <w:r>
+        <w:rPr>
+          <w:lang w:val="en-US" w:eastAsia="pt-BR"/>
+        </w:rPr>
+        <w:t>)</w:t>
+      </w:r>
+    </w:p>
+    <w:p>
+      <w:pPr>
+        <w:rPr>
+          <w:color w:val="6688CC"/>
+          <w:lang w:val="en-US" w:eastAsia="pt-BR"/>
+        </w:rPr>
+      </w:pPr>
+      <w:r>
+        <w:rPr>
+          <w:lang w:val="en-US" w:eastAsia="pt-BR"/>
+        </w:rPr>
+        <w:t>            - </w:t>
+      </w:r>
+      <w:proofErr w:type="spellStart"/>
+      <w:r>
+        <w:rPr>
+          <w:lang w:val="en-US" w:eastAsia="pt-BR"/>
+        </w:rPr>
+        <w:t>truetype</w:t>
+      </w:r>
+      <w:proofErr w:type="spellEnd"/>
+      <w:r>
+        <w:rPr>
+          <w:lang w:val="en-US" w:eastAsia="pt-BR"/>
+        </w:rPr>
+        <w:t> (</w:t>
+      </w:r>
+      <w:proofErr w:type="spellStart"/>
+      <w:r>
+        <w:rPr>
+          <w:lang w:val="en-US" w:eastAsia="pt-BR"/>
+        </w:rPr>
+        <w:t>ttf</w:t>
+      </w:r>
+      <w:proofErr w:type="spellEnd"/>
+      <w:r>
+        <w:rPr>
+          <w:lang w:val="en-US" w:eastAsia="pt-BR"/>
+        </w:rPr>
+        <w:t>)</w:t>
+      </w:r>
+    </w:p>
+    <w:p>
+      <w:pPr>
+        <w:rPr>
+          <w:color w:val="6688CC"/>
+          <w:lang w:val="en-US" w:eastAsia="pt-BR"/>
+        </w:rPr>
+      </w:pPr>
+      <w:r>
+        <w:rPr>
+          <w:lang w:val="en-US" w:eastAsia="pt-BR"/>
+        </w:rPr>
+        <w:t>            - </w:t>
+      </w:r>
+      <w:proofErr w:type="spellStart"/>
+      <w:r>
+        <w:rPr>
+          <w:lang w:val="en-US" w:eastAsia="pt-BR"/>
+        </w:rPr>
+        <w:t>embeded-opentype</w:t>
+      </w:r>
+      <w:proofErr w:type="spellEnd"/>
+    </w:p>
+    <w:p>
+      <w:pPr>
+        <w:rPr>
+          <w:color w:val="6688CC"/>
+          <w:lang w:val="en-US" w:eastAsia="pt-BR"/>
+        </w:rPr>
+      </w:pPr>
+      <w:r>
+        <w:rPr>
+          <w:lang w:val="en-US" w:eastAsia="pt-BR"/>
+        </w:rPr>
+        <w:t>            - </w:t>
+      </w:r>
+      <w:proofErr w:type="spellStart"/>
+      <w:r>
+        <w:rPr>
+          <w:lang w:val="en-US" w:eastAsia="pt-BR"/>
+        </w:rPr>
+        <w:t>truetype-aat</w:t>
+      </w:r>
+      <w:proofErr w:type="spellEnd"/>
+      <w:r>
+        <w:rPr>
+          <w:lang w:val="en-US" w:eastAsia="pt-BR"/>
+        </w:rPr>
+        <w:t> (Apple Advanced Typography)</w:t>
       </w:r>
     </w:p>
     <w:p>
@@ -1019,7 +1353,15 @@
     </w:p>
     <w:p>
       <w:r>
-        <w:t xml:space="preserve"> Utilizando o plugin “Fonts Ninja” você poderá analisar e saber quais são as fontes utilizadas em um site e até mais outras características das fontes </w:t>
+        <w:t xml:space="preserve"> Utilizando o plugin “</w:t>
+      </w:r>
+      <w:proofErr w:type="spellStart"/>
+      <w:r>
+        <w:t>Fonts</w:t>
+      </w:r>
+      <w:proofErr w:type="spellEnd"/>
+      <w:r>
+        <w:t xml:space="preserve"> Ninja” você poderá analisar e saber quais são as fontes utilizadas em um site e até mais outras características das fontes </w:t>
       </w:r>
     </w:p>
     <w:p>
@@ -1032,7 +1374,15 @@
     </w:p>
     <w:p>
       <w:r>
-        <w:t xml:space="preserve"> Para obter fontes de imagens é mais complicado e pode dar errada, mas para achar as fontes será utilizado 3 sites o “WhatFontis.com”, “Fontsquirrel” e “Myfonts.com”.</w:t>
+        <w:t xml:space="preserve"> Para obter fontes de imagens é mais complicado e pode dar errada, mas para achar as fontes será utilizado 3 sites o “WhatFontis.com”, “</w:t>
+      </w:r>
+      <w:proofErr w:type="spellStart"/>
+      <w:r>
+        <w:t>Fontsquirrel</w:t>
+      </w:r>
+      <w:proofErr w:type="spellEnd"/>
+      <w:r>
+        <w:t>” e “Myfonts.com”.</w:t>
       </w:r>
     </w:p>
     <w:p>
@@ -1066,7 +1416,15 @@
     </w:p>
     <w:p>
       <w:r>
-        <w:t>O modelo de caixas funciona com aninhamento, ou seja, em forma de ninho com algo que cabe dentro e outra coisa que cabe dentro deste e assim vai.</w:t>
+        <w:t xml:space="preserve">O modelo de caixas funciona com </w:t>
+      </w:r>
+      <w:proofErr w:type="spellStart"/>
+      <w:r>
+        <w:t>aninhamento</w:t>
+      </w:r>
+      <w:proofErr w:type="spellEnd"/>
+      <w:r>
+        <w:t>, ou seja, em forma de ninho com algo que cabe dentro e outra coisa que cabe dentro deste e assim vai.</w:t>
       </w:r>
     </w:p>
     <w:p>
@@ -1075,29 +1433,68 @@
       </w:r>
     </w:p>
     <w:p>
-      <w:r>
-        <w:t>Border: É o contorno da linha do boxing</w:t>
-      </w:r>
-    </w:p>
-    <w:p>
-      <w:r>
-        <w:t>Padding: É o preenchimento do boxing, podendo ser editado em qualquer posição</w:t>
-      </w:r>
-    </w:p>
-    <w:p>
-      <w:r>
-        <w:t>Margin: É o espaço externo do boxing</w:t>
-      </w:r>
-    </w:p>
-    <w:p>
-      <w:r>
-        <w:t>Outline: no português traçado ou contorno, é fora do elemento, mas dentro da margem</w:t>
+      <w:proofErr w:type="spellStart"/>
+      <w:r>
+        <w:t>Border</w:t>
+      </w:r>
+      <w:proofErr w:type="spellEnd"/>
+      <w:r>
+        <w:t xml:space="preserve">: É o contorno da linha do </w:t>
+      </w:r>
+      <w:proofErr w:type="spellStart"/>
+      <w:r>
+        <w:t>boxing</w:t>
+      </w:r>
+      <w:proofErr w:type="spellEnd"/>
+    </w:p>
+    <w:p>
+      <w:proofErr w:type="spellStart"/>
+      <w:r>
+        <w:t>Padding</w:t>
+      </w:r>
+      <w:proofErr w:type="spellEnd"/>
+      <w:r>
+        <w:t xml:space="preserve">: É o preenchimento do </w:t>
+      </w:r>
+      <w:proofErr w:type="spellStart"/>
+      <w:r>
+        <w:t>boxing</w:t>
+      </w:r>
+      <w:proofErr w:type="spellEnd"/>
+      <w:r>
+        <w:t>, podendo ser editado em qualquer posição</w:t>
+      </w:r>
+    </w:p>
+    <w:p>
+      <w:proofErr w:type="spellStart"/>
+      <w:r>
+        <w:t>Margin</w:t>
+      </w:r>
+      <w:proofErr w:type="spellEnd"/>
+      <w:r>
+        <w:t xml:space="preserve">: É o espaço externo do </w:t>
+      </w:r>
+      <w:proofErr w:type="spellStart"/>
+      <w:r>
+        <w:t>boxing</w:t>
+      </w:r>
+      <w:proofErr w:type="spellEnd"/>
+    </w:p>
+    <w:p>
+      <w:proofErr w:type="spellStart"/>
+      <w:r>
+        <w:t>Outline</w:t>
+      </w:r>
+      <w:proofErr w:type="spellEnd"/>
+      <w:r>
+        <w:t>: no português traçado ou contorno, é fora do elemento, mas dentro da margem</w:t>
       </w:r>
     </w:p>
     <w:p>
       <w:pPr>
         <w:pStyle w:val="Ttulo2"/>
       </w:pPr>
+      <w:bookmarkStart w:id="0" w:name="_Hlk86607383"/>
       <w:r>
         <w:t>Tipos de caixa</w:t>
       </w:r>
@@ -1108,57 +1505,76 @@
           <w:b/>
           <w:bCs/>
         </w:rPr>
-        <w:t>Box-level</w:t>
-      </w:r>
-      <w:r>
-        <w:t xml:space="preserve">: </w:t>
-      </w:r>
-      <w:r>
-        <w:t>Ela sempre q</w:t>
-      </w:r>
-      <w:r>
-        <w:t xml:space="preserve">ue uma caixa for começar ela vai pular uma linha e ocupará a largura por completo e vai pular </w:t>
-      </w:r>
-      <w:r>
-        <w:t>para a</w:t>
-      </w:r>
-      <w:r>
-        <w:t xml:space="preserve"> próxima linha para continuar o conteúdo.</w:t>
-      </w:r>
-    </w:p>
-    <w:p>
-      <w:pPr>
-        <w:rPr>
-          <w:lang w:val="en-US"/>
-        </w:rPr>
-      </w:pPr>
-      <w:r>
-        <w:rPr>
-          <w:lang w:val="en-US"/>
-        </w:rPr>
-        <w:t>Exp: &lt;div&gt;</w:t>
-      </w:r>
-      <w:r>
-        <w:rPr>
-          <w:lang w:val="en-US"/>
-        </w:rPr>
-        <w:t>, &lt;h1&gt;/&lt;h6&gt;, &lt;p&gt;, &lt;main&gt;, &lt;he</w:t>
-      </w:r>
-      <w:r>
-        <w:rPr>
-          <w:lang w:val="en-US"/>
-        </w:rPr>
-        <w:t>ader&gt;, &lt;nav&gt;, &lt;article&gt;, &lt;aside&gt;, &lt;footer&gt; etc</w:t>
-      </w:r>
-    </w:p>
-    <w:p>
+        <w:t>Box-</w:t>
+      </w:r>
+      <w:proofErr w:type="spellStart"/>
       <w:r>
         <w:rPr>
           <w:b/>
           <w:bCs/>
         </w:rPr>
+        <w:t>level</w:t>
+      </w:r>
+      <w:proofErr w:type="spellEnd"/>
+      <w:r>
+        <w:t xml:space="preserve">: </w:t>
+      </w:r>
+      <w:r>
+        <w:t>Ela sempre q</w:t>
+      </w:r>
+      <w:r>
+        <w:t xml:space="preserve">ue uma caixa for começar ela vai pular uma linha e ocupará a largura por completo e vai pular </w:t>
+      </w:r>
+      <w:r>
+        <w:t>para a</w:t>
+      </w:r>
+      <w:r>
+        <w:t xml:space="preserve"> próxima linha para continuar o conteúdo.</w:t>
+      </w:r>
+    </w:p>
+    <w:p>
+      <w:pPr>
+        <w:rPr>
+          <w:lang w:val="en-US"/>
+        </w:rPr>
+      </w:pPr>
+      <w:r>
+        <w:rPr>
+          <w:lang w:val="en-US"/>
+        </w:rPr>
+        <w:t>Exp: &lt;div&gt;</w:t>
+      </w:r>
+      <w:r>
+        <w:rPr>
+          <w:lang w:val="en-US"/>
+        </w:rPr>
+        <w:t>, &lt;h1&gt;/&lt;h6&gt;, &lt;p&gt;, &lt;main&gt;, &lt;he</w:t>
+      </w:r>
+      <w:r>
+        <w:rPr>
+          <w:lang w:val="en-US"/>
+        </w:rPr>
+        <w:t xml:space="preserve">ader&gt;, &lt;nav&gt;, &lt;article&gt;, &lt;aside&gt;, &lt;footer&gt; </w:t>
+      </w:r>
+      <w:proofErr w:type="spellStart"/>
+      <w:r>
+        <w:rPr>
+          <w:lang w:val="en-US"/>
+        </w:rPr>
+        <w:t>etc</w:t>
+      </w:r>
+      <w:proofErr w:type="spellEnd"/>
+    </w:p>
+    <w:p>
+      <w:proofErr w:type="spellStart"/>
+      <w:r>
+        <w:rPr>
+          <w:b/>
+          <w:bCs/>
+        </w:rPr>
         <w:t>Inline-level</w:t>
       </w:r>
+      <w:proofErr w:type="spellEnd"/>
       <w:r>
         <w:t>:</w:t>
       </w:r>
@@ -1192,7 +1608,21 @@
         <w:rPr>
           <w:lang w:val="en-US"/>
         </w:rPr>
-        <w:t>mall&gt;, &lt;strong&gt;, &lt;em&gt;, &lt;label&gt; etc.</w:t>
+        <w:t>mall&gt;, &lt;strong&gt;, &lt;</w:t>
+      </w:r>
+      <w:proofErr w:type="spellStart"/>
+      <w:r>
+        <w:rPr>
+          <w:lang w:val="en-US"/>
+        </w:rPr>
+        <w:t>em</w:t>
+      </w:r>
+      <w:proofErr w:type="spellEnd"/>
+      <w:r>
+        <w:rPr>
+          <w:lang w:val="en-US"/>
+        </w:rPr>
+        <w:t>&gt;, &lt;label&gt; etc.</w:t>
       </w:r>
     </w:p>
     <w:p>
@@ -1206,9 +1636,19 @@
       <w:pPr>
         <w:pStyle w:val="Ttulo1"/>
       </w:pPr>
-      <w:r>
-        <w:t>Grouping Tags</w:t>
-      </w:r>
+      <w:proofErr w:type="spellStart"/>
+      <w:r>
+        <w:t>Grouping</w:t>
+      </w:r>
+      <w:proofErr w:type="spellEnd"/>
+      <w:r>
+        <w:t xml:space="preserve"> </w:t>
+      </w:r>
+      <w:proofErr w:type="spellStart"/>
+      <w:r>
+        <w:t>Tags</w:t>
+      </w:r>
+      <w:proofErr w:type="spellEnd"/>
     </w:p>
     <w:p>
       <w:r>
@@ -1216,24 +1656,44 @@
       </w:r>
     </w:p>
     <w:p>
-      <w:r>
-        <w:t>Nav: Menus</w:t>
-      </w:r>
-      <w:r>
-        <w:t xml:space="preserve"> ou </w:t>
+      <w:proofErr w:type="spellStart"/>
+      <w:r>
+        <w:t>Nav</w:t>
+      </w:r>
+      <w:proofErr w:type="spellEnd"/>
+      <w:r>
+        <w:t xml:space="preserve">: Menus ou </w:t>
       </w:r>
       <w:r>
         <w:t>links de navegação</w:t>
       </w:r>
     </w:p>
     <w:p>
-      <w:r>
-        <w:t>Main: Conteudo principal</w:t>
-      </w:r>
-    </w:p>
-    <w:p>
-      <w:r>
-        <w:t>Footer: Rodapé</w:t>
+      <w:proofErr w:type="spellStart"/>
+      <w:r>
+        <w:t>Main</w:t>
+      </w:r>
+      <w:proofErr w:type="spellEnd"/>
+      <w:r>
+        <w:t xml:space="preserve">: </w:t>
+      </w:r>
+      <w:proofErr w:type="spellStart"/>
+      <w:r>
+        <w:t>Conteudo</w:t>
+      </w:r>
+      <w:proofErr w:type="spellEnd"/>
+      <w:r>
+        <w:t xml:space="preserve"> principal</w:t>
+      </w:r>
+    </w:p>
+    <w:p>
+      <w:proofErr w:type="spellStart"/>
+      <w:r>
+        <w:t>Footer</w:t>
+      </w:r>
+      <w:proofErr w:type="spellEnd"/>
+      <w:r>
+        <w:t>: Rodapé</w:t>
       </w:r>
     </w:p>
     <w:p>
@@ -1246,16 +1706,23 @@
           <w:shd w:val="clear" w:color="auto" w:fill="FFFFFF"/>
         </w:rPr>
       </w:pPr>
-      <w:r>
-        <w:t>Article:</w:t>
-      </w:r>
-      <w:r>
-        <w:t xml:space="preserve"> elemento especifica conteúdo independente e autocontido</w:t>
-      </w:r>
-    </w:p>
-    <w:p>
-      <w:r>
-        <w:t>Section:</w:t>
+      <w:proofErr w:type="spellStart"/>
+      <w:r>
+        <w:t>Article</w:t>
+      </w:r>
+      <w:proofErr w:type="spellEnd"/>
+      <w:r>
+        <w:t>: elemento especifica conteúdo independente e autocontido</w:t>
+      </w:r>
+    </w:p>
+    <w:p>
+      <w:proofErr w:type="spellStart"/>
+      <w:r>
+        <w:t>Section</w:t>
+      </w:r>
+      <w:proofErr w:type="spellEnd"/>
+      <w:r>
+        <w:t>:</w:t>
       </w:r>
       <w:r>
         <w:t xml:space="preserve"> </w:t>
@@ -1276,8 +1743,13 @@
           <w:shd w:val="clear" w:color="auto" w:fill="FFFFFF"/>
         </w:rPr>
       </w:pPr>
-      <w:r>
-        <w:t>Aside:</w:t>
+      <w:proofErr w:type="spellStart"/>
+      <w:r>
+        <w:t>Aside</w:t>
+      </w:r>
+      <w:proofErr w:type="spellEnd"/>
+      <w:r>
+        <w:t>:</w:t>
       </w:r>
       <w:r>
         <w:t xml:space="preserve"> </w:t>
@@ -1294,26 +1766,21 @@
         <w:rPr>
           <w:shd w:val="clear" w:color="auto" w:fill="FFFFFF"/>
         </w:rPr>
-        <w:t>Figure: tag específica conteúdo independente, como ilustrações, diagramas, fotos, listagens de código etc.</w:t>
-      </w:r>
-    </w:p>
-    <w:p>
-      <w:pPr>
+        <w:t xml:space="preserve">Figure: </w:t>
+      </w:r>
+      <w:proofErr w:type="spellStart"/>
+      <w:r>
         <w:rPr>
           <w:shd w:val="clear" w:color="auto" w:fill="FFFFFF"/>
         </w:rPr>
-      </w:pPr>
-      <w:r>
-        <w:t xml:space="preserve">Figutecaption: </w:t>
-      </w:r>
-      <w:r>
-        <w:t xml:space="preserve">a </w:t>
-      </w:r>
+        <w:t>tag</w:t>
+      </w:r>
+      <w:proofErr w:type="spellEnd"/>
       <w:r>
         <w:rPr>
           <w:shd w:val="clear" w:color="auto" w:fill="FFFFFF"/>
         </w:rPr>
-        <w:t>tag define uma legenda para um &lt;figure&gt;</w:t>
+        <w:t xml:space="preserve"> específica conteúdo independente, como ilustrações, diagramas, fotos, listagens de código etc.</w:t>
       </w:r>
     </w:p>
     <w:p>
@@ -1322,6 +1789,36 @@
           <w:shd w:val="clear" w:color="auto" w:fill="FFFFFF"/>
         </w:rPr>
       </w:pPr>
+      <w:proofErr w:type="spellStart"/>
+      <w:r>
+        <w:t>Figutecaption</w:t>
+      </w:r>
+      <w:proofErr w:type="spellEnd"/>
+      <w:r>
+        <w:t xml:space="preserve">: a </w:t>
+      </w:r>
+      <w:proofErr w:type="spellStart"/>
+      <w:r>
+        <w:rPr>
+          <w:shd w:val="clear" w:color="auto" w:fill="FFFFFF"/>
+        </w:rPr>
+        <w:t>tag</w:t>
+      </w:r>
+      <w:proofErr w:type="spellEnd"/>
+      <w:r>
+        <w:rPr>
+          <w:shd w:val="clear" w:color="auto" w:fill="FFFFFF"/>
+        </w:rPr>
+        <w:t xml:space="preserve"> define uma legenda para um &lt;figure&gt;</w:t>
+      </w:r>
+    </w:p>
+    <w:bookmarkEnd w:id="0"/>
+    <w:p>
+      <w:pPr>
+        <w:rPr>
+          <w:shd w:val="clear" w:color="auto" w:fill="FFFFFF"/>
+        </w:rPr>
+      </w:pPr>
     </w:p>
     <w:p>
       <w:pPr>
@@ -1343,14 +1840,21 @@
       </w:r>
     </w:p>
     <w:p>
-      <w:r>
-        <w:t>Border: ;</w:t>
-      </w:r>
-    </w:p>
-    <w:p>
+      <w:proofErr w:type="spellStart"/>
+      <w:r>
+        <w:t>Border</w:t>
+      </w:r>
+      <w:proofErr w:type="spellEnd"/>
+      <w:r>
+        <w:t>: ;</w:t>
+      </w:r>
+    </w:p>
+    <w:p>
+      <w:proofErr w:type="spellStart"/>
       <w:r>
         <w:t>Border-image</w:t>
       </w:r>
+      <w:proofErr w:type="spellEnd"/>
       <w:r>
         <w:t>: ;</w:t>
       </w:r>
@@ -1374,8 +1878,13 @@
     </w:p>
     <w:p>
       <w:r>
-        <w:t>Para criar variáveis em CSS você deve criar um lugar para declará-las, para isso será necessário uma pseudo-classe</w:t>
-      </w:r>
+        <w:t xml:space="preserve">Para criar variáveis em CSS você deve criar um lugar para declará-las, para isso será necessário uma </w:t>
+      </w:r>
+      <w:proofErr w:type="spellStart"/>
+      <w:r>
+        <w:t>pseudo-classe</w:t>
+      </w:r>
+      <w:proofErr w:type="spellEnd"/>
     </w:p>
     <w:p/>
     <w:p>
@@ -1400,8 +1909,13 @@
       <w:r>
         <w:t xml:space="preserve"> </w:t>
       </w:r>
-      <w:r>
-        <w:t>Videos responsivos</w:t>
+      <w:proofErr w:type="spellStart"/>
+      <w:r>
+        <w:t>Videos</w:t>
+      </w:r>
+      <w:proofErr w:type="spellEnd"/>
+      <w:r>
+        <w:t xml:space="preserve"> responsivos</w:t>
       </w:r>
     </w:p>
     <w:p>
@@ -1414,7 +1928,15 @@
     </w:p>
     <w:p>
       <w:r>
-        <w:t>Crie um &lt;div&gt; entre o vídeo para fazer isto e faça este código:</w:t>
+        <w:t>Crie um &lt;</w:t>
+      </w:r>
+      <w:proofErr w:type="spellStart"/>
+      <w:r>
+        <w:t>div</w:t>
+      </w:r>
+      <w:proofErr w:type="spellEnd"/>
+      <w:r>
+        <w:t>&gt; entre o vídeo para fazer isto e faça este código:</w:t>
       </w:r>
     </w:p>
     <w:p>
@@ -1426,7 +1948,7 @@
           <w:color w:val="225588"/>
           <w:sz w:val="21"/>
           <w:szCs w:val="21"/>
-          <w:lang w:val="en-US" w:eastAsia="pt-BR"/>
+          <w:lang w:eastAsia="pt-BR"/>
         </w:rPr>
       </w:pPr>
     </w:p>
@@ -1442,6 +1964,7 @@
           <w:lang w:val="en-US" w:eastAsia="pt-BR"/>
         </w:rPr>
       </w:pPr>
+      <w:proofErr w:type="spellStart"/>
       <w:r>
         <w:rPr>
           <w:rFonts w:ascii="Consolas" w:eastAsia="Times New Roman" w:hAnsi="Consolas" w:cs="Times New Roman"/>
@@ -1463,6 +1986,7 @@
         </w:rPr>
         <w:t>.video</w:t>
       </w:r>
+      <w:proofErr w:type="spellEnd"/>
       <w:r>
         <w:rPr>
           <w:rFonts w:ascii="Consolas" w:eastAsia="Times New Roman" w:hAnsi="Consolas" w:cs="Times New Roman"/>
@@ -1980,6 +2504,7 @@
           <w:lang w:val="en-US" w:eastAsia="pt-BR"/>
         </w:rPr>
       </w:pPr>
+      <w:proofErr w:type="spellStart"/>
       <w:r>
         <w:rPr>
           <w:rFonts w:ascii="Consolas" w:eastAsia="Times New Roman" w:hAnsi="Consolas" w:cs="Times New Roman"/>
@@ -2000,6 +2525,7 @@
         </w:rPr>
         <w:t>.video</w:t>
       </w:r>
+      <w:proofErr w:type="spellEnd"/>
       <w:r>
         <w:rPr>
           <w:rFonts w:ascii="Consolas" w:eastAsia="Times New Roman" w:hAnsi="Consolas" w:cs="Times New Roman"/>
@@ -2213,6 +2739,7 @@
         </w:rPr>
         <w:t>    </w:t>
       </w:r>
+      <w:proofErr w:type="spellStart"/>
       <w:r>
         <w:rPr>
           <w:rFonts w:ascii="Consolas" w:eastAsia="Times New Roman" w:hAnsi="Consolas" w:cs="Times New Roman"/>
@@ -2225,6 +2752,7 @@
         </w:rPr>
         <w:t>left</w:t>
       </w:r>
+      <w:proofErr w:type="spellEnd"/>
       <w:r>
         <w:rPr>
           <w:rFonts w:ascii="Consolas" w:eastAsia="Times New Roman" w:hAnsi="Consolas" w:cs="Times New Roman"/>
@@ -2288,6 +2816,7 @@
         </w:rPr>
         <w:t>    </w:t>
       </w:r>
+      <w:proofErr w:type="spellStart"/>
       <w:r>
         <w:rPr>
           <w:rFonts w:ascii="Consolas" w:eastAsia="Times New Roman" w:hAnsi="Consolas" w:cs="Times New Roman"/>
@@ -2300,6 +2829,7 @@
         </w:rPr>
         <w:t>width</w:t>
       </w:r>
+      <w:proofErr w:type="spellEnd"/>
       <w:r>
         <w:rPr>
           <w:rFonts w:ascii="Consolas" w:eastAsia="Times New Roman" w:hAnsi="Consolas" w:cs="Times New Roman"/>
@@ -2363,6 +2893,7 @@
         </w:rPr>
         <w:t>    </w:t>
       </w:r>
+      <w:proofErr w:type="spellStart"/>
       <w:r>
         <w:rPr>
           <w:rFonts w:ascii="Consolas" w:eastAsia="Times New Roman" w:hAnsi="Consolas" w:cs="Times New Roman"/>
@@ -2375,6 +2906,7 @@
         </w:rPr>
         <w:t>height</w:t>
       </w:r>
+      <w:proofErr w:type="spellEnd"/>
       <w:r>
         <w:rPr>
           <w:rFonts w:ascii="Consolas" w:eastAsia="Times New Roman" w:hAnsi="Consolas" w:cs="Times New Roman"/>
@@ -2441,7 +2973,15 @@
     </w:p>
     <w:p>
       <w:r>
-        <w:t>O padding-bottom serve para o</w:t>
+        <w:t xml:space="preserve">O </w:t>
+      </w:r>
+      <w:proofErr w:type="spellStart"/>
+      <w:r>
+        <w:t>padding-bottom</w:t>
+      </w:r>
+      <w:proofErr w:type="spellEnd"/>
+      <w:r>
+        <w:t xml:space="preserve"> serve para o</w:t>
       </w:r>
       <w:r>
         <w:t xml:space="preserve"> tamanho do seu vídeo aqui você deve mexer para ficar com uma boa resolução.</w:t>
@@ -2455,6 +2995,279 @@
     <w:p>
       <w:r>
         <w:t xml:space="preserve"> Lembrando que isso é uma gambiarra e não funciona pra certos modelos de tela como telas de celulares iphone 5.</w:t>
+      </w:r>
+    </w:p>
+    <w:p>
+      <w:pPr>
+        <w:pStyle w:val="SemEspaamento"/>
+      </w:pPr>
+      <w:r>
+        <w:t>CSS básico</w:t>
+      </w:r>
+    </w:p>
+    <w:p>
+      <w:pPr>
+        <w:pStyle w:val="Ttulo1"/>
+      </w:pPr>
+      <w:r>
+        <w:t>Regra importante</w:t>
+      </w:r>
+    </w:p>
+    <w:p>
+      <w:pPr>
+        <w:pStyle w:val="Ttulo2"/>
+      </w:pPr>
+      <w:r>
+        <w:t>!</w:t>
+      </w:r>
+      <w:proofErr w:type="spellStart"/>
+      <w:r>
+        <w:t>important</w:t>
+      </w:r>
+      <w:proofErr w:type="spellEnd"/>
+    </w:p>
+    <w:p>
+      <w:r>
+        <w:t xml:space="preserve"> O uso desta regra faz com que o seu estilo sobrescreva qualquer outro. Seu uso não é considerado uma boa prática e é recomendado somente no caso do uso de uma biblioteca externa que esteja te impedindo de estilizar da sua forma.</w:t>
+      </w:r>
+    </w:p>
+    <w:p>
+      <w:pPr>
+        <w:pStyle w:val="Ttulo1"/>
+      </w:pPr>
+      <w:r>
+        <w:t>At-</w:t>
+      </w:r>
+      <w:proofErr w:type="spellStart"/>
+      <w:r>
+        <w:t>rules</w:t>
+      </w:r>
+      <w:proofErr w:type="spellEnd"/>
+    </w:p>
+    <w:p>
+      <w:pPr>
+        <w:pStyle w:val="Ttulo2"/>
+      </w:pPr>
+      <w:r>
+        <w:t>O que são</w:t>
+      </w:r>
+    </w:p>
+    <w:p>
+      <w:r>
+        <w:t xml:space="preserve"> São comandos CSS que começam com @ que servem para manipular o comportamento do CSS como:</w:t>
+      </w:r>
+    </w:p>
+    <w:p>
+      <w:r>
+        <w:t>@media-queries</w:t>
+      </w:r>
+    </w:p>
+    <w:p>
+      <w:r>
+        <w:t>@import</w:t>
+      </w:r>
+    </w:p>
+    <w:p>
+      <w:r>
+        <w:t>@font-face</w:t>
+      </w:r>
+    </w:p>
+    <w:p>
+      <w:r>
+        <w:t>Etc.</w:t>
+      </w:r>
+    </w:p>
+    <w:p>
+      <w:pPr>
+        <w:pStyle w:val="Ttulo1"/>
+      </w:pPr>
+      <w:proofErr w:type="spellStart"/>
+      <w:r>
+        <w:t>Shorthands</w:t>
+      </w:r>
+      <w:proofErr w:type="spellEnd"/>
+    </w:p>
+    <w:p>
+      <w:pPr>
+        <w:pStyle w:val="Ttulo2"/>
+      </w:pPr>
+      <w:r>
+        <w:t>Anotações</w:t>
+      </w:r>
+    </w:p>
+    <w:p>
+      <w:r>
+        <w:t xml:space="preserve"> </w:t>
+      </w:r>
+      <w:proofErr w:type="spellStart"/>
+      <w:r>
+        <w:t>Shorthands</w:t>
+      </w:r>
+      <w:proofErr w:type="spellEnd"/>
+      <w:r>
+        <w:t xml:space="preserve"> sobrescrevem todos os estilos anteriores, mesmo que no </w:t>
+      </w:r>
+      <w:proofErr w:type="spellStart"/>
+      <w:r>
+        <w:t>shorthand</w:t>
+      </w:r>
+      <w:proofErr w:type="spellEnd"/>
+      <w:r>
+        <w:t xml:space="preserve"> o estilo não seja especificado, ele mudará para o estilo padrão</w:t>
+      </w:r>
+    </w:p>
+    <w:p>
+      <w:pPr>
+        <w:pStyle w:val="Ttulo2"/>
+      </w:pPr>
+      <w:r>
+        <w:lastRenderedPageBreak/>
+        <w:t>Background</w:t>
+      </w:r>
+    </w:p>
+    <w:p>
+      <w:pPr>
+        <w:rPr>
+          <w:lang w:val="en-US"/>
+        </w:rPr>
+      </w:pPr>
+      <w:r>
+        <w:rPr>
+          <w:lang w:val="en-US"/>
+        </w:rPr>
+        <w:t>Background: (color) (</w:t>
+      </w:r>
+      <w:proofErr w:type="spellStart"/>
+      <w:r>
+        <w:rPr>
+          <w:lang w:val="en-US"/>
+        </w:rPr>
+        <w:t>url</w:t>
+      </w:r>
+      <w:proofErr w:type="spellEnd"/>
+      <w:r>
+        <w:rPr>
+          <w:lang w:val="en-US"/>
+        </w:rPr>
+        <w:t>()) (repeat)</w:t>
+      </w:r>
+    </w:p>
+    <w:p>
+      <w:pPr>
+        <w:pStyle w:val="Ttulo2"/>
+        <w:rPr>
+          <w:lang w:val="en-US"/>
+        </w:rPr>
+      </w:pPr>
+      <w:r>
+        <w:rPr>
+          <w:lang w:val="en-US"/>
+        </w:rPr>
+        <w:t>Font property</w:t>
+      </w:r>
+    </w:p>
+    <w:p>
+      <w:pPr>
+        <w:rPr>
+          <w:lang w:val="en-US"/>
+        </w:rPr>
+      </w:pPr>
+      <w:r>
+        <w:rPr>
+          <w:lang w:val="en-US"/>
+        </w:rPr>
+        <w:t>Font: (font-style) (font-weight) (font-size) (font-height) (font</w:t>
+      </w:r>
+      <w:r>
+        <w:rPr>
+          <w:lang w:val="en-US"/>
+        </w:rPr>
+        <w:t>-family</w:t>
+      </w:r>
+      <w:r>
+        <w:rPr>
+          <w:lang w:val="en-US"/>
+        </w:rPr>
+        <w:t>)</w:t>
+      </w:r>
+    </w:p>
+    <w:p>
+      <w:pPr>
+        <w:rPr>
+          <w:lang w:val="en-US"/>
+        </w:rPr>
+      </w:pPr>
+    </w:p>
+    <w:p>
+      <w:pPr>
+        <w:pStyle w:val="Ttulo1"/>
+        <w:rPr>
+          <w:lang w:val="en-US"/>
+        </w:rPr>
+      </w:pPr>
+      <w:r>
+        <w:rPr>
+          <w:lang w:val="en-US"/>
+        </w:rPr>
+        <w:t>Funções</w:t>
+      </w:r>
+    </w:p>
+    <w:p>
+      <w:pPr>
+        <w:rPr>
+          <w:lang w:val="en-US"/>
+        </w:rPr>
+      </w:pPr>
+    </w:p>
+    <w:p>
+      <w:pPr>
+        <w:rPr>
+          <w:lang w:val="en-US"/>
+        </w:rPr>
+      </w:pPr>
+    </w:p>
+    <w:p>
+      <w:pPr>
+        <w:pStyle w:val="Ttulo1"/>
+        <w:rPr>
+          <w:lang w:val="en-US"/>
+        </w:rPr>
+      </w:pPr>
+      <w:r>
+        <w:rPr>
+          <w:lang w:val="en-US"/>
+        </w:rPr>
+        <w:t>Prefixes</w:t>
+      </w:r>
+    </w:p>
+    <w:p>
+      <w:pPr>
+        <w:pStyle w:val="Ttulo2"/>
+        <w:rPr>
+          <w:lang w:val="en-US"/>
+        </w:rPr>
+      </w:pPr>
+      <w:r>
+        <w:rPr>
+          <w:lang w:val="en-US"/>
+        </w:rPr>
+        <w:t xml:space="preserve">O que </w:t>
+      </w:r>
+      <w:proofErr w:type="spellStart"/>
+      <w:r>
+        <w:rPr>
+          <w:lang w:val="en-US"/>
+        </w:rPr>
+        <w:t>são</w:t>
+      </w:r>
+      <w:proofErr w:type="spellEnd"/>
+    </w:p>
+    <w:p>
+      <w:r>
+        <w:t xml:space="preserve"> As prefixes são com</w:t>
+      </w:r>
+      <w:r>
+        <w:t>andos utilizados no CSS para que haja uma compatibilidade maior entre o seu CSS e o navegador que queira hospedar o site. A navegadores que necessitam de prefixes especificas, outros não tem suporte e há outros que não existe necessidade alguma.</w:t>
       </w:r>
     </w:p>
     <w:p/>

</xml_diff>